<commit_message>
Ameer Ismail _ design and function code added
</commit_message>
<xml_diff>
--- a/AmeerIsmail_218216033_LOGIN PAGE.docx
+++ b/AmeerIsmail_218216033_LOGIN PAGE.docx
@@ -214,6 +214,7 @@
                                       <w:dataBinding w:prefixMappings="xmlns:ns0='http://purl.org/dc/elements/1.1/' xmlns:ns1='http://schemas.openxmlformats.org/package/2006/metadata/core-properties' " w:xpath="/ns1:coreProperties[1]/ns0:title[1]" w:storeItemID="{6C3C8BC8-F283-45AE-878A-BAB7291924A1}"/>
                                       <w:text/>
                                     </w:sdtPr>
+                                    <w:sdtEndPr/>
                                     <w:sdtContent>
                                       <w:r>
                                         <w:rPr>
@@ -384,6 +385,7 @@
                                 <w:dataBinding w:prefixMappings="xmlns:ns0='http://purl.org/dc/elements/1.1/' xmlns:ns1='http://schemas.openxmlformats.org/package/2006/metadata/core-properties' " w:xpath="/ns1:coreProperties[1]/ns0:title[1]" w:storeItemID="{6C3C8BC8-F283-45AE-878A-BAB7291924A1}"/>
                                 <w:text/>
                               </w:sdtPr>
+                              <w:sdtEndPr/>
                               <w:sdtContent>
                                 <w:r>
                                   <w:rPr>
@@ -486,6 +488,7 @@
                                   <w:dataBinding w:prefixMappings="xmlns:ns0='http://purl.org/dc/elements/1.1/' xmlns:ns1='http://schemas.openxmlformats.org/package/2006/metadata/core-properties' " w:xpath="/ns1:coreProperties[1]/ns0:subject[1]" w:storeItemID="{6C3C8BC8-F283-45AE-878A-BAB7291924A1}"/>
                                   <w:text/>
                                 </w:sdtPr>
+                                <w:sdtEndPr/>
                                 <w:sdtContent>
                                   <w:p>
                                     <w:pPr>
@@ -542,6 +545,7 @@
                                   <w:dataBinding w:prefixMappings="xmlns:ns0='http://purl.org/dc/elements/1.1/' xmlns:ns1='http://schemas.openxmlformats.org/package/2006/metadata/core-properties' " w:xpath="/ns1:coreProperties[1]/ns0:creator[1]" w:storeItemID="{6C3C8BC8-F283-45AE-878A-BAB7291924A1}"/>
                                   <w:text/>
                                 </w:sdtPr>
+                                <w:sdtEndPr/>
                                 <w:sdtContent>
                                   <w:p>
                                     <w:pPr>
@@ -609,6 +613,7 @@
                             <w:dataBinding w:prefixMappings="xmlns:ns0='http://purl.org/dc/elements/1.1/' xmlns:ns1='http://schemas.openxmlformats.org/package/2006/metadata/core-properties' " w:xpath="/ns1:coreProperties[1]/ns0:subject[1]" w:storeItemID="{6C3C8BC8-F283-45AE-878A-BAB7291924A1}"/>
                             <w:text/>
                           </w:sdtPr>
+                          <w:sdtEndPr/>
                           <w:sdtContent>
                             <w:p>
                               <w:pPr>
@@ -665,6 +670,7 @@
                             <w:dataBinding w:prefixMappings="xmlns:ns0='http://purl.org/dc/elements/1.1/' xmlns:ns1='http://schemas.openxmlformats.org/package/2006/metadata/core-properties' " w:xpath="/ns1:coreProperties[1]/ns0:creator[1]" w:storeItemID="{6C3C8BC8-F283-45AE-878A-BAB7291924A1}"/>
                             <w:text/>
                           </w:sdtPr>
+                          <w:sdtEndPr/>
                           <w:sdtContent>
                             <w:p>
                               <w:pPr>
@@ -782,6 +788,7 @@
                                     <w:calendar w:val="gregorian"/>
                                   </w:date>
                                 </w:sdtPr>
+                                <w:sdtEndPr/>
                                 <w:sdtContent>
                                   <w:p>
                                     <w:pPr>
@@ -848,6 +855,7 @@
                               <w:calendar w:val="gregorian"/>
                             </w:date>
                           </w:sdtPr>
+                          <w:sdtEndPr/>
                           <w:sdtContent>
                             <w:p>
                               <w:pPr>
@@ -895,37 +903,18 @@
         <w:rPr>
           <w:sz w:val="28"/>
           <w:szCs w:val="28"/>
+          <w:lang w:val="en-ZA"/>
+        </w:rPr>
+      </w:pPr>
+      <w:r>
+        <w:rPr>
+          <w:sz w:val="28"/>
+          <w:szCs w:val="28"/>
           <w:u w:val="single"/>
           <w:lang w:val="en-ZA"/>
         </w:rPr>
-      </w:pPr>
-      <w:r>
-        <w:rPr>
-          <w:sz w:val="28"/>
-          <w:szCs w:val="28"/>
-          <w:u w:val="single"/>
-          <w:lang w:val="en-ZA"/>
-        </w:rPr>
         <w:lastRenderedPageBreak/>
-        <w:t xml:space="preserve">LOGIN PAGE </w:t>
-      </w:r>
-    </w:p>
-    <w:p>
-      <w:pPr>
-        <w:pStyle w:val="IntenseQuote"/>
-        <w:rPr>
-          <w:sz w:val="28"/>
-          <w:szCs w:val="28"/>
-          <w:lang w:val="en-ZA"/>
-        </w:rPr>
-      </w:pPr>
-      <w:r>
-        <w:rPr>
-          <w:sz w:val="28"/>
-          <w:szCs w:val="28"/>
-          <w:lang w:val="en-ZA"/>
-        </w:rPr>
-        <w:t>(AMEER ISMAIL)</w:t>
+        <w:t>LOGIN PAGE</w:t>
       </w:r>
     </w:p>
     <w:p>
@@ -1110,7 +1099,25 @@
           <w:szCs w:val="28"/>
           <w:lang w:val="en-ZA"/>
         </w:rPr>
-        <w:t xml:space="preserve"> in order to retrieve the data.</w:t>
+        <w:t xml:space="preserve"> in order to retrieve the data</w:t>
+      </w:r>
+      <w:r>
+        <w:rPr>
+          <w:rFonts w:cstheme="minorHAnsi"/>
+          <w:sz w:val="28"/>
+          <w:szCs w:val="28"/>
+          <w:lang w:val="en-ZA"/>
+        </w:rPr>
+        <w:t xml:space="preserve"> or/ enter the function page</w:t>
+      </w:r>
+      <w:r>
+        <w:rPr>
+          <w:rFonts w:cstheme="minorHAnsi"/>
+          <w:sz w:val="28"/>
+          <w:szCs w:val="28"/>
+          <w:lang w:val="en-ZA"/>
+        </w:rPr>
+        <w:t>.</w:t>
       </w:r>
     </w:p>
     <w:p>
@@ -1184,6 +1191,24 @@
           <w:szCs w:val="28"/>
           <w:lang w:val="en-ZA"/>
         </w:rPr>
+        <w:t>link</w:t>
+      </w:r>
+      <w:r>
+        <w:rPr>
+          <w:rFonts w:cstheme="minorHAnsi"/>
+          <w:sz w:val="28"/>
+          <w:szCs w:val="28"/>
+          <w:lang w:val="en-ZA"/>
+        </w:rPr>
+        <w:t xml:space="preserve"> </w:t>
+      </w:r>
+      <w:r>
+        <w:rPr>
+          <w:rFonts w:cstheme="minorHAnsi"/>
+          <w:sz w:val="28"/>
+          <w:szCs w:val="28"/>
+          <w:lang w:val="en-ZA"/>
+        </w:rPr>
         <w:t>(navigates to the Reset page)</w:t>
       </w:r>
     </w:p>
@@ -1210,7 +1235,25 @@
           <w:szCs w:val="28"/>
           <w:lang w:val="en-ZA"/>
         </w:rPr>
-        <w:t>Sign up (navigates to the registration page)</w:t>
+        <w:t>Sign up</w:t>
+      </w:r>
+      <w:r>
+        <w:rPr>
+          <w:rFonts w:cstheme="minorHAnsi"/>
+          <w:sz w:val="28"/>
+          <w:szCs w:val="28"/>
+          <w:lang w:val="en-ZA"/>
+        </w:rPr>
+        <w:t xml:space="preserve"> link</w:t>
+      </w:r>
+      <w:r>
+        <w:rPr>
+          <w:rFonts w:cstheme="minorHAnsi"/>
+          <w:sz w:val="28"/>
+          <w:szCs w:val="28"/>
+          <w:lang w:val="en-ZA"/>
+        </w:rPr>
+        <w:t xml:space="preserve"> (navigates to the registration page)</w:t>
       </w:r>
     </w:p>
     <w:p>
@@ -1318,6 +1361,7 @@
           <w:u w:val="single"/>
           <w:lang w:val="en-ZA"/>
         </w:rPr>
+        <w:lastRenderedPageBreak/>
         <w:t>WIREFRAME</w:t>
       </w:r>
       <w:r>
@@ -1734,6 +1778,7 @@
           <w:u w:val="single"/>
           <w:lang w:val="en-ZA"/>
         </w:rPr>
+        <w:lastRenderedPageBreak/>
         <w:t xml:space="preserve">DIAGRAM </w:t>
       </w:r>
     </w:p>
@@ -1833,6 +1878,7 @@
           <w:szCs w:val="24"/>
           <w:lang w:val="en-ZA"/>
         </w:rPr>
+        <w:lastRenderedPageBreak/>
         <w:t xml:space="preserve">Login page steps / </w:t>
       </w:r>
       <w:r>
@@ -2431,7 +2477,28 @@
           <w:szCs w:val="24"/>
           <w:lang w:val="en-ZA"/>
         </w:rPr>
-        <w:t>Display output of the Login page</w:t>
+        <w:lastRenderedPageBreak/>
+        <w:t>Display output</w:t>
+      </w:r>
+      <w:r>
+        <w:rPr>
+          <w:b/>
+          <w:bCs/>
+          <w:sz w:val="24"/>
+          <w:szCs w:val="24"/>
+          <w:lang w:val="en-ZA"/>
+        </w:rPr>
+        <w:t xml:space="preserve"> Design</w:t>
+      </w:r>
+      <w:r>
+        <w:rPr>
+          <w:b/>
+          <w:bCs/>
+          <w:sz w:val="24"/>
+          <w:szCs w:val="24"/>
+          <w:lang w:val="en-ZA"/>
+        </w:rPr>
+        <w:t xml:space="preserve"> of the Login page</w:t>
       </w:r>
     </w:p>
     <w:p>

</xml_diff>

<commit_message>
removed 2 icons and inserted certificate
</commit_message>
<xml_diff>
--- a/AmeerIsmail_218216033_LOGIN PAGE.docx
+++ b/AmeerIsmail_218216033_LOGIN PAGE.docx
@@ -1081,16 +1081,16 @@
           <w:szCs w:val="28"/>
           <w:lang w:val="en-ZA"/>
         </w:rPr>
-        <w:t>The basic function of the login page is to login to the application using your personal</w:t>
-      </w:r>
-      <w:r>
-        <w:rPr>
-          <w:rFonts w:cstheme="minorHAnsi"/>
-          <w:sz w:val="28"/>
-          <w:szCs w:val="28"/>
-          <w:lang w:val="en-ZA"/>
-        </w:rPr>
-        <w:t>/ student email and your selective password</w:t>
+        <w:t>The basic function of the login page is to login to the application using your</w:t>
+      </w:r>
+      <w:r>
+        <w:rPr>
+          <w:rFonts w:cstheme="minorHAnsi"/>
+          <w:sz w:val="28"/>
+          <w:szCs w:val="28"/>
+          <w:lang w:val="en-ZA"/>
+        </w:rPr>
+        <w:t xml:space="preserve"> student email and your selective password</w:t>
       </w:r>
       <w:r>
         <w:rPr>
@@ -1270,51 +1270,98 @@
     </w:p>
     <w:p>
       <w:pPr>
-        <w:spacing w:line="276" w:lineRule="auto"/>
-        <w:jc w:val="both"/>
-        <w:rPr>
-          <w:rFonts w:cstheme="minorHAnsi"/>
-          <w:sz w:val="28"/>
-          <w:szCs w:val="28"/>
-          <w:lang w:val="en-ZA"/>
-        </w:rPr>
-      </w:pPr>
-    </w:p>
-    <w:p>
-      <w:pPr>
-        <w:spacing w:line="276" w:lineRule="auto"/>
-        <w:jc w:val="both"/>
-        <w:rPr>
-          <w:rFonts w:cstheme="minorHAnsi"/>
-          <w:sz w:val="28"/>
-          <w:szCs w:val="28"/>
-          <w:lang w:val="en-ZA"/>
-        </w:rPr>
-      </w:pPr>
-    </w:p>
-    <w:p>
-      <w:pPr>
-        <w:spacing w:line="276" w:lineRule="auto"/>
-        <w:jc w:val="both"/>
-        <w:rPr>
-          <w:rFonts w:cstheme="minorHAnsi"/>
-          <w:sz w:val="28"/>
-          <w:szCs w:val="28"/>
-          <w:lang w:val="en-ZA"/>
-        </w:rPr>
-      </w:pPr>
-    </w:p>
-    <w:p>
-      <w:pPr>
-        <w:spacing w:line="276" w:lineRule="auto"/>
-        <w:jc w:val="both"/>
-        <w:rPr>
-          <w:rFonts w:cstheme="minorHAnsi"/>
-          <w:sz w:val="28"/>
-          <w:szCs w:val="28"/>
-          <w:lang w:val="en-ZA"/>
-        </w:rPr>
-      </w:pPr>
+        <w:pStyle w:val="ListParagraph"/>
+        <w:numPr>
+          <w:ilvl w:val="0"/>
+          <w:numId w:val="1"/>
+        </w:numPr>
+        <w:spacing w:line="276" w:lineRule="auto"/>
+        <w:jc w:val="both"/>
+        <w:rPr>
+          <w:rFonts w:cstheme="minorHAnsi"/>
+          <w:sz w:val="28"/>
+          <w:szCs w:val="28"/>
+          <w:lang w:val="en-ZA"/>
+        </w:rPr>
+      </w:pPr>
+      <w:r>
+        <w:rPr>
+          <w:rFonts w:cstheme="minorHAnsi"/>
+          <w:sz w:val="28"/>
+          <w:szCs w:val="28"/>
+          <w:lang w:val="en-ZA"/>
+        </w:rPr>
+        <w:t>The colour scheme was kept simple and consistent throughout the application to be pleasing towards the users and not all over the place with different colours showing off.</w:t>
+      </w:r>
+    </w:p>
+    <w:p>
+      <w:pPr>
+        <w:pStyle w:val="ListParagraph"/>
+        <w:spacing w:line="276" w:lineRule="auto"/>
+        <w:jc w:val="both"/>
+        <w:rPr>
+          <w:rFonts w:cstheme="minorHAnsi"/>
+          <w:sz w:val="28"/>
+          <w:szCs w:val="28"/>
+          <w:lang w:val="en-ZA"/>
+        </w:rPr>
+      </w:pPr>
+    </w:p>
+    <w:p>
+      <w:pPr>
+        <w:pStyle w:val="ListParagraph"/>
+        <w:numPr>
+          <w:ilvl w:val="0"/>
+          <w:numId w:val="1"/>
+        </w:numPr>
+        <w:spacing w:line="276" w:lineRule="auto"/>
+        <w:jc w:val="both"/>
+        <w:rPr>
+          <w:rFonts w:cstheme="minorHAnsi"/>
+          <w:sz w:val="28"/>
+          <w:szCs w:val="28"/>
+          <w:lang w:val="en-ZA"/>
+        </w:rPr>
+      </w:pPr>
+      <w:r>
+        <w:rPr>
+          <w:rFonts w:cstheme="minorHAnsi"/>
+          <w:sz w:val="28"/>
+          <w:szCs w:val="28"/>
+          <w:lang w:val="en-ZA"/>
+        </w:rPr>
+        <w:t>With regards to the android application that we are creating, we’re using firebase in order to code the functionality of the application</w:t>
+      </w:r>
+      <w:r>
+        <w:rPr>
+          <w:rFonts w:cstheme="minorHAnsi"/>
+          <w:sz w:val="28"/>
+          <w:szCs w:val="28"/>
+          <w:lang w:val="en-ZA"/>
+        </w:rPr>
+        <w:t>.</w:t>
+      </w:r>
+    </w:p>
+    <w:p>
+      <w:pPr>
+        <w:spacing w:line="276" w:lineRule="auto"/>
+        <w:jc w:val="both"/>
+        <w:rPr>
+          <w:rFonts w:cstheme="minorHAnsi"/>
+          <w:sz w:val="28"/>
+          <w:szCs w:val="28"/>
+          <w:lang w:val="en-ZA"/>
+        </w:rPr>
+      </w:pPr>
+      <w:r>
+        <w:rPr>
+          <w:rFonts w:cstheme="minorHAnsi"/>
+          <w:sz w:val="28"/>
+          <w:szCs w:val="28"/>
+          <w:lang w:val="en-ZA"/>
+        </w:rPr>
+        <w:t xml:space="preserve"> </w:t>
+      </w:r>
     </w:p>
     <w:p>
       <w:pPr>
@@ -1361,7 +1408,6 @@
           <w:u w:val="single"/>
           <w:lang w:val="en-ZA"/>
         </w:rPr>
-        <w:lastRenderedPageBreak/>
         <w:t>WIREFRAME</w:t>
       </w:r>
       <w:r>
@@ -1387,21 +1433,33 @@
           <w:lang w:val="en-ZA"/>
         </w:rPr>
       </w:pPr>
+    </w:p>
+    <w:p>
+      <w:pPr>
+        <w:spacing w:line="276" w:lineRule="auto"/>
+        <w:jc w:val="both"/>
+        <w:rPr>
+          <w:rFonts w:cstheme="minorHAnsi"/>
+          <w:sz w:val="28"/>
+          <w:szCs w:val="28"/>
+          <w:lang w:val="en-ZA"/>
+        </w:rPr>
+      </w:pPr>
       <w:r>
         <w:rPr>
           <w:noProof/>
         </w:rPr>
         <w:drawing>
-          <wp:anchor distT="0" distB="0" distL="114300" distR="114300" simplePos="0" relativeHeight="251662336" behindDoc="1" locked="0" layoutInCell="1" allowOverlap="1" wp14:anchorId="06310CA3" wp14:editId="3DD8A85F">
+          <wp:anchor distT="0" distB="0" distL="114300" distR="114300" simplePos="0" relativeHeight="251664384" behindDoc="0" locked="0" layoutInCell="1" allowOverlap="1" wp14:anchorId="68114382" wp14:editId="4630233E">
             <wp:simplePos x="0" y="0"/>
             <wp:positionH relativeFrom="margin">
               <wp:align>center</wp:align>
             </wp:positionH>
             <wp:positionV relativeFrom="paragraph">
-              <wp:posOffset>179070</wp:posOffset>
+              <wp:posOffset>7620</wp:posOffset>
             </wp:positionV>
-            <wp:extent cx="3040877" cy="5208796"/>
-            <wp:effectExtent l="171450" t="171450" r="198120" b="201930"/>
+            <wp:extent cx="2846046" cy="5136542"/>
+            <wp:effectExtent l="0" t="0" r="0" b="6985"/>
             <wp:wrapNone/>
             <wp:docPr id="1" name="Picture 1"/>
             <wp:cNvGraphicFramePr>
@@ -1422,46 +1480,20 @@
                         </a:ext>
                       </a:extLst>
                     </a:blip>
-                    <a:srcRect l="73828" t="21088" r="16359" b="27783"/>
+                    <a:srcRect l="82913" t="20281" r="5163" b="14247"/>
                     <a:stretch/>
                   </pic:blipFill>
                   <pic:spPr bwMode="auto">
                     <a:xfrm>
                       <a:off x="0" y="0"/>
-                      <a:ext cx="3040877" cy="5208796"/>
+                      <a:ext cx="2846046" cy="5136542"/>
                     </a:xfrm>
                     <a:prstGeom prst="rect">
                       <a:avLst/>
                     </a:prstGeom>
-                    <a:solidFill>
-                      <a:srgbClr val="FFFFFF">
-                        <a:shade val="85000"/>
-                      </a:srgbClr>
-                    </a:solidFill>
-                    <a:ln w="190500" cap="rnd">
-                      <a:solidFill>
-                        <a:srgbClr val="FFFFFF"/>
-                      </a:solidFill>
+                    <a:ln>
+                      <a:noFill/>
                     </a:ln>
-                    <a:effectLst>
-                      <a:outerShdw blurRad="50000" algn="tl" rotWithShape="0">
-                        <a:srgbClr val="000000">
-                          <a:alpha val="41000"/>
-                        </a:srgbClr>
-                      </a:outerShdw>
-                    </a:effectLst>
-                    <a:scene3d>
-                      <a:camera prst="orthographicFront"/>
-                      <a:lightRig rig="twoPt" dir="t">
-                        <a:rot lat="0" lon="0" rev="7800000"/>
-                      </a:lightRig>
-                    </a:scene3d>
-                    <a:sp3d contourW="6350">
-                      <a:bevelT w="50800" h="16510"/>
-                      <a:contourClr>
-                        <a:srgbClr val="C0C0C0"/>
-                      </a:contourClr>
-                    </a:sp3d>
                     <a:extLst>
                       <a:ext uri="{53640926-AAD7-44D8-BBD7-CCE9431645EC}">
                         <a14:shadowObscured xmlns:a14="http://schemas.microsoft.com/office/drawing/2010/main"/>
@@ -1495,18 +1527,6 @@
     </w:p>
     <w:p>
       <w:pPr>
-        <w:spacing w:line="276" w:lineRule="auto"/>
-        <w:jc w:val="both"/>
-        <w:rPr>
-          <w:rFonts w:cstheme="minorHAnsi"/>
-          <w:sz w:val="28"/>
-          <w:szCs w:val="28"/>
-          <w:lang w:val="en-ZA"/>
-        </w:rPr>
-      </w:pPr>
-    </w:p>
-    <w:p>
-      <w:pPr>
         <w:tabs>
           <w:tab w:val="left" w:pos="5948"/>
         </w:tabs>
@@ -1778,7 +1798,6 @@
           <w:u w:val="single"/>
           <w:lang w:val="en-ZA"/>
         </w:rPr>
-        <w:lastRenderedPageBreak/>
         <w:t xml:space="preserve">DIAGRAM </w:t>
       </w:r>
     </w:p>
@@ -1878,7 +1897,6 @@
           <w:szCs w:val="24"/>
           <w:lang w:val="en-ZA"/>
         </w:rPr>
-        <w:lastRenderedPageBreak/>
         <w:t xml:space="preserve">Login page steps / </w:t>
       </w:r>
       <w:r>
@@ -2477,7 +2495,6 @@
           <w:szCs w:val="24"/>
           <w:lang w:val="en-ZA"/>
         </w:rPr>
-        <w:lastRenderedPageBreak/>
         <w:t>Display output</w:t>
       </w:r>
       <w:r>
@@ -2517,21 +2534,20 @@
       <w:r>
         <w:rPr>
           <w:noProof/>
-          <w:lang w:val="en-ZA"/>
         </w:rPr>
         <w:drawing>
-          <wp:anchor distT="0" distB="0" distL="114300" distR="114300" simplePos="0" relativeHeight="251663360" behindDoc="0" locked="0" layoutInCell="1" allowOverlap="1" wp14:anchorId="07F07362" wp14:editId="19CEA538">
+          <wp:anchor distT="0" distB="0" distL="114300" distR="114300" simplePos="0" relativeHeight="251663360" behindDoc="0" locked="0" layoutInCell="1" allowOverlap="1" wp14:anchorId="34F88892" wp14:editId="6820B0DB">
             <wp:simplePos x="0" y="0"/>
             <wp:positionH relativeFrom="margin">
               <wp:align>center</wp:align>
             </wp:positionH>
             <wp:positionV relativeFrom="paragraph">
-              <wp:posOffset>18442</wp:posOffset>
+              <wp:posOffset>186055</wp:posOffset>
             </wp:positionV>
-            <wp:extent cx="3354705" cy="5883966"/>
-            <wp:effectExtent l="0" t="0" r="0" b="2540"/>
+            <wp:extent cx="3291592" cy="5978300"/>
+            <wp:effectExtent l="0" t="0" r="4445" b="3810"/>
             <wp:wrapNone/>
-            <wp:docPr id="4" name="Picture 4" descr="Login_Form [C:\Users\Home\AndroidStudioProjects\Login_Form] - ...\app\src\main\res\layout\activity_login.xml [app] - Android Studio"/>
+            <wp:docPr id="5" name="Picture 5"/>
             <wp:cNvGraphicFramePr>
               <a:graphicFrameLocks xmlns:a="http://schemas.openxmlformats.org/drawingml/2006/main" noChangeAspect="1"/>
             </wp:cNvGraphicFramePr>
@@ -2539,7 +2555,7 @@
               <a:graphicData uri="http://schemas.openxmlformats.org/drawingml/2006/picture">
                 <pic:pic xmlns:pic="http://schemas.openxmlformats.org/drawingml/2006/picture">
                   <pic:nvPicPr>
-                    <pic:cNvPr id="4" name="Picture 4" descr="Login_Form [C:\Users\Home\AndroidStudioProjects\Login_Form] - ...\app\src\main\res\layout\activity_login.xml [app] - Android Studio"/>
+                    <pic:cNvPr id="1" name=""/>
                     <pic:cNvPicPr/>
                   </pic:nvPicPr>
                   <pic:blipFill rotWithShape="1">
@@ -2550,13 +2566,13 @@
                         </a:ext>
                       </a:extLst>
                     </a:blip>
-                    <a:srcRect l="45418" t="22418" r="34722" b="13717"/>
+                    <a:srcRect l="67104" t="20626" r="21101" b="14197"/>
                     <a:stretch/>
                   </pic:blipFill>
                   <pic:spPr bwMode="auto">
                     <a:xfrm>
                       <a:off x="0" y="0"/>
-                      <a:ext cx="3354705" cy="5883966"/>
+                      <a:ext cx="3291592" cy="5978300"/>
                     </a:xfrm>
                     <a:prstGeom prst="rect">
                       <a:avLst/>

</xml_diff>

<commit_message>
added linkedin certificate and changed display output
</commit_message>
<xml_diff>
--- a/AmeerIsmail_218216033_LOGIN PAGE.docx
+++ b/AmeerIsmail_218216033_LOGIN PAGE.docx
@@ -2599,8 +2599,325 @@
         </w:drawing>
       </w:r>
     </w:p>
+    <w:p>
+      <w:pPr>
+        <w:rPr>
+          <w:lang w:val="en-ZA"/>
+        </w:rPr>
+      </w:pPr>
+    </w:p>
+    <w:p>
+      <w:pPr>
+        <w:rPr>
+          <w:lang w:val="en-ZA"/>
+        </w:rPr>
+      </w:pPr>
+    </w:p>
+    <w:p>
+      <w:pPr>
+        <w:rPr>
+          <w:lang w:val="en-ZA"/>
+        </w:rPr>
+      </w:pPr>
+    </w:p>
+    <w:p>
+      <w:pPr>
+        <w:rPr>
+          <w:lang w:val="en-ZA"/>
+        </w:rPr>
+      </w:pPr>
+    </w:p>
+    <w:p>
+      <w:pPr>
+        <w:rPr>
+          <w:lang w:val="en-ZA"/>
+        </w:rPr>
+      </w:pPr>
+    </w:p>
+    <w:p>
+      <w:pPr>
+        <w:rPr>
+          <w:lang w:val="en-ZA"/>
+        </w:rPr>
+      </w:pPr>
+    </w:p>
+    <w:p>
+      <w:pPr>
+        <w:rPr>
+          <w:lang w:val="en-ZA"/>
+        </w:rPr>
+      </w:pPr>
+    </w:p>
+    <w:p>
+      <w:pPr>
+        <w:rPr>
+          <w:lang w:val="en-ZA"/>
+        </w:rPr>
+      </w:pPr>
+    </w:p>
+    <w:p>
+      <w:pPr>
+        <w:rPr>
+          <w:lang w:val="en-ZA"/>
+        </w:rPr>
+      </w:pPr>
+    </w:p>
+    <w:p>
+      <w:pPr>
+        <w:rPr>
+          <w:lang w:val="en-ZA"/>
+        </w:rPr>
+      </w:pPr>
+    </w:p>
+    <w:p>
+      <w:pPr>
+        <w:rPr>
+          <w:lang w:val="en-ZA"/>
+        </w:rPr>
+      </w:pPr>
+    </w:p>
+    <w:p>
+      <w:pPr>
+        <w:rPr>
+          <w:lang w:val="en-ZA"/>
+        </w:rPr>
+      </w:pPr>
+    </w:p>
+    <w:p>
+      <w:pPr>
+        <w:rPr>
+          <w:lang w:val="en-ZA"/>
+        </w:rPr>
+      </w:pPr>
+    </w:p>
+    <w:p>
+      <w:pPr>
+        <w:rPr>
+          <w:lang w:val="en-ZA"/>
+        </w:rPr>
+      </w:pPr>
+    </w:p>
+    <w:p>
+      <w:pPr>
+        <w:rPr>
+          <w:lang w:val="en-ZA"/>
+        </w:rPr>
+      </w:pPr>
+    </w:p>
+    <w:p>
+      <w:pPr>
+        <w:rPr>
+          <w:lang w:val="en-ZA"/>
+        </w:rPr>
+      </w:pPr>
+    </w:p>
+    <w:p>
+      <w:pPr>
+        <w:rPr>
+          <w:lang w:val="en-ZA"/>
+        </w:rPr>
+      </w:pPr>
+    </w:p>
+    <w:p>
+      <w:pPr>
+        <w:rPr>
+          <w:lang w:val="en-ZA"/>
+        </w:rPr>
+      </w:pPr>
+    </w:p>
+    <w:p>
+      <w:pPr>
+        <w:rPr>
+          <w:lang w:val="en-ZA"/>
+        </w:rPr>
+      </w:pPr>
+    </w:p>
+    <w:p>
+      <w:pPr>
+        <w:rPr>
+          <w:lang w:val="en-ZA"/>
+        </w:rPr>
+      </w:pPr>
+    </w:p>
+    <w:p>
+      <w:pPr>
+        <w:rPr>
+          <w:lang w:val="en-ZA"/>
+        </w:rPr>
+      </w:pPr>
+    </w:p>
+    <w:p>
+      <w:pPr>
+        <w:tabs>
+          <w:tab w:val="left" w:pos="8001"/>
+        </w:tabs>
+        <w:rPr>
+          <w:lang w:val="en-ZA"/>
+        </w:rPr>
+      </w:pPr>
+      <w:r>
+        <w:rPr>
+          <w:lang w:val="en-ZA"/>
+        </w:rPr>
+        <w:tab/>
+      </w:r>
+    </w:p>
+    <w:p>
+      <w:pPr>
+        <w:tabs>
+          <w:tab w:val="left" w:pos="8001"/>
+        </w:tabs>
+        <w:rPr>
+          <w:lang w:val="en-ZA"/>
+        </w:rPr>
+      </w:pPr>
+    </w:p>
+    <w:p>
+      <w:pPr>
+        <w:tabs>
+          <w:tab w:val="left" w:pos="8001"/>
+        </w:tabs>
+        <w:rPr>
+          <w:lang w:val="en-ZA"/>
+        </w:rPr>
+      </w:pPr>
+    </w:p>
+    <w:p>
+      <w:pPr>
+        <w:tabs>
+          <w:tab w:val="left" w:pos="8001"/>
+        </w:tabs>
+        <w:rPr>
+          <w:lang w:val="en-ZA"/>
+        </w:rPr>
+      </w:pPr>
+    </w:p>
+    <w:p>
+      <w:pPr>
+        <w:tabs>
+          <w:tab w:val="left" w:pos="8001"/>
+        </w:tabs>
+        <w:rPr>
+          <w:lang w:val="en-ZA"/>
+        </w:rPr>
+      </w:pPr>
+    </w:p>
+    <w:p>
+      <w:pPr>
+        <w:pStyle w:val="IntenseQuote"/>
+        <w:rPr>
+          <w:rFonts w:asciiTheme="minorBidi" w:hAnsiTheme="minorBidi"/>
+          <w:sz w:val="24"/>
+          <w:szCs w:val="24"/>
+          <w:lang w:val="en-ZA"/>
+        </w:rPr>
+      </w:pPr>
+      <w:r>
+        <w:rPr>
+          <w:rFonts w:asciiTheme="minorBidi" w:hAnsiTheme="minorBidi"/>
+          <w:sz w:val="24"/>
+          <w:szCs w:val="24"/>
+          <w:lang w:val="en-ZA"/>
+        </w:rPr>
+        <w:t xml:space="preserve">LinkedIn Certificate </w:t>
+      </w:r>
+    </w:p>
+    <w:p>
+      <w:pPr>
+        <w:rPr>
+          <w:lang w:val="en-ZA"/>
+        </w:rPr>
+      </w:pPr>
+    </w:p>
+    <w:p>
+      <w:pPr>
+        <w:tabs>
+          <w:tab w:val="left" w:pos="8001"/>
+        </w:tabs>
+        <w:rPr>
+          <w:lang w:val="en-ZA"/>
+        </w:rPr>
+      </w:pPr>
+    </w:p>
+    <w:p>
+      <w:pPr>
+        <w:tabs>
+          <w:tab w:val="left" w:pos="8001"/>
+        </w:tabs>
+        <w:rPr>
+          <w:lang w:val="en-ZA"/>
+        </w:rPr>
+      </w:pPr>
+      <w:r>
+        <w:rPr>
+          <w:noProof/>
+        </w:rPr>
+        <w:drawing>
+          <wp:anchor distT="0" distB="0" distL="114300" distR="114300" simplePos="0" relativeHeight="251665408" behindDoc="0" locked="0" layoutInCell="1" allowOverlap="1" wp14:anchorId="2105F2F7" wp14:editId="74D12837">
+            <wp:simplePos x="0" y="0"/>
+            <wp:positionH relativeFrom="margin">
+              <wp:align>center</wp:align>
+            </wp:positionH>
+            <wp:positionV relativeFrom="paragraph">
+              <wp:posOffset>254442</wp:posOffset>
+            </wp:positionV>
+            <wp:extent cx="6019137" cy="4622940"/>
+            <wp:effectExtent l="0" t="0" r="1270" b="6350"/>
+            <wp:wrapNone/>
+            <wp:docPr id="3" name="Picture 3"/>
+            <wp:cNvGraphicFramePr>
+              <a:graphicFrameLocks xmlns:a="http://schemas.openxmlformats.org/drawingml/2006/main" noChangeAspect="1"/>
+            </wp:cNvGraphicFramePr>
+            <a:graphic xmlns:a="http://schemas.openxmlformats.org/drawingml/2006/main">
+              <a:graphicData uri="http://schemas.openxmlformats.org/drawingml/2006/picture">
+                <pic:pic xmlns:pic="http://schemas.openxmlformats.org/drawingml/2006/picture">
+                  <pic:nvPicPr>
+                    <pic:cNvPr id="1" name=""/>
+                    <pic:cNvPicPr/>
+                  </pic:nvPicPr>
+                  <pic:blipFill rotWithShape="1">
+                    <a:blip r:embed="rId12">
+                      <a:extLst>
+                        <a:ext uri="{28A0092B-C50C-407E-A947-70E740481C1C}">
+                          <a14:useLocalDpi xmlns:a14="http://schemas.microsoft.com/office/drawing/2010/main" val="0"/>
+                        </a:ext>
+                      </a:extLst>
+                    </a:blip>
+                    <a:srcRect l="54937" t="19840" r="13260" b="5852"/>
+                    <a:stretch/>
+                  </pic:blipFill>
+                  <pic:spPr bwMode="auto">
+                    <a:xfrm>
+                      <a:off x="0" y="0"/>
+                      <a:ext cx="6019137" cy="4622940"/>
+                    </a:xfrm>
+                    <a:prstGeom prst="rect">
+                      <a:avLst/>
+                    </a:prstGeom>
+                    <a:ln>
+                      <a:noFill/>
+                    </a:ln>
+                    <a:extLst>
+                      <a:ext uri="{53640926-AAD7-44D8-BBD7-CCE9431645EC}">
+                        <a14:shadowObscured xmlns:a14="http://schemas.microsoft.com/office/drawing/2010/main"/>
+                      </a:ext>
+                    </a:extLst>
+                  </pic:spPr>
+                </pic:pic>
+              </a:graphicData>
+            </a:graphic>
+            <wp14:sizeRelH relativeFrom="page">
+              <wp14:pctWidth>0</wp14:pctWidth>
+            </wp14:sizeRelH>
+            <wp14:sizeRelV relativeFrom="page">
+              <wp14:pctHeight>0</wp14:pctHeight>
+            </wp14:sizeRelV>
+          </wp:anchor>
+        </w:drawing>
+      </w:r>
+    </w:p>
     <w:sectPr>
-      <w:headerReference w:type="default" r:id="rId12"/>
+      <w:headerReference w:type="default" r:id="rId13"/>
       <w:pgSz w:w="11906" w:h="16838"/>
       <w:pgMar w:top="1440" w:right="1440" w:bottom="1440" w:left="1440" w:header="709" w:footer="709" w:gutter="0"/>
       <w:pgBorders w:offsetFrom="page">

</xml_diff>